<commit_message>
Continued on the company setup pages
</commit_message>
<xml_diff>
--- a/Implementation/get - Work Log.docx
+++ b/Implementation/get - Work Log.docx
@@ -264,7 +264,7 @@
                               <w:rPr>
                                 <w:rFonts w:ascii="Avenir LT Std 45 Book" w:hAnsi="Avenir LT Std 45 Book"/>
                               </w:rPr>
-                              <w:t>legal</w:t>
+                              <w:t>get</w:t>
                             </w:r>
                             <w:r>
                               <w:rPr>
@@ -328,7 +328,7 @@
                         <w:rPr>
                           <w:rFonts w:ascii="Avenir LT Std 45 Book" w:hAnsi="Avenir LT Std 45 Book"/>
                         </w:rPr>
-                        <w:t>legal</w:t>
+                        <w:t>get</w:t>
                       </w:r>
                       <w:r>
                         <w:rPr>
@@ -1492,6 +1492,12 @@
                 <w:rFonts w:ascii="Avenir LT Std 45 Book" w:hAnsi="Avenir LT Std 45 Book"/>
               </w:rPr>
             </w:pPr>
+            <w:r>
+              <w:rPr>
+                <w:rFonts w:ascii="Avenir LT Std 45 Book" w:hAnsi="Avenir LT Std 45 Book"/>
+              </w:rPr>
+              <w:t xml:space="preserve">Continued adding attributes </w:t>
+            </w:r>
           </w:p>
         </w:tc>
         <w:tc>
@@ -1552,6 +1558,14 @@
                 <w:szCs w:val="20"/>
               </w:rPr>
             </w:pPr>
+            <w:r>
+              <w:rPr>
+                <w:rFonts w:ascii="Avenir LT Std 45 Book" w:hAnsi="Avenir LT Std 45 Book"/>
+                <w:sz w:val="20"/>
+                <w:szCs w:val="20"/>
+              </w:rPr>
+              <w:t>16/4/18</w:t>
+            </w:r>
           </w:p>
         </w:tc>
         <w:tc>
@@ -1580,6 +1594,14 @@
                 <w:szCs w:val="20"/>
               </w:rPr>
             </w:pPr>
+            <w:r>
+              <w:rPr>
+                <w:rFonts w:ascii="Avenir LT Std 45 Book" w:hAnsi="Avenir LT Std 45 Book"/>
+                <w:sz w:val="20"/>
+                <w:szCs w:val="20"/>
+              </w:rPr>
+              <w:t>410</w:t>
+            </w:r>
           </w:p>
         </w:tc>
       </w:tr>
@@ -3755,10 +3777,18 @@
                 <w:sz w:val="20"/>
                 <w:szCs w:val="20"/>
               </w:rPr>
-              <w:t>547</w:t>
+              <w:t>95</w:t>
             </w:r>
             <w:bookmarkStart w:id="4" w:name="_GoBack"/>
             <w:bookmarkEnd w:id="4"/>
+            <w:r>
+              <w:rPr>
+                <w:rFonts w:ascii="Avenir LT Std 45 Book" w:hAnsi="Avenir LT Std 45 Book"/>
+                <w:sz w:val="20"/>
+                <w:szCs w:val="20"/>
+              </w:rPr>
+              <w:t>7</w:t>
+            </w:r>
           </w:p>
         </w:tc>
       </w:tr>
@@ -6137,7 +6167,7 @@
 </file>
 
 <file path=customXml/itemProps1.xml><?xml version="1.0" encoding="utf-8"?>
-<ds:datastoreItem xmlns:ds="http://schemas.openxmlformats.org/officeDocument/2006/customXml" ds:itemID="{B3D0CAF1-63C2-41B5-B2E5-778FBEEF92EC}">
+<ds:datastoreItem xmlns:ds="http://schemas.openxmlformats.org/officeDocument/2006/customXml" ds:itemID="{4E703EB4-478C-4BE6-91C3-950EC0615F1A}">
   <ds:schemaRefs>
     <ds:schemaRef ds:uri="http://schemas.openxmlformats.org/officeDocument/2006/bibliography"/>
   </ds:schemaRefs>

</xml_diff>